<commit_message>
Session 32 Cars Start
</commit_message>
<xml_diff>
--- a/Session30Examples/Session 30.docx
+++ b/Session30Examples/Session 30.docx
@@ -467,7 +467,13 @@
               <w:t xml:space="preserve"> </w:t>
             </w:r>
             <w:r>
+              <w:t>5:00PM – 6:00PM AWST</w:t>
+            </w:r>
+            <w:r>
               <w:br/>
+            </w:r>
+            <w:r>
+              <w:t>11 May 2021</w:t>
             </w:r>
           </w:p>
         </w:tc>
@@ -482,13 +488,8 @@
               <w:pStyle w:val="ListParagraph"/>
               <w:ind w:left="0"/>
             </w:pPr>
-            <w:proofErr w:type="spellStart"/>
-            <w:r>
-              <w:t>Github</w:t>
-            </w:r>
-            <w:proofErr w:type="spellEnd"/>
-            <w:r>
-              <w:t xml:space="preserve"> Name</w:t>
+            <w:r>
+              <w:t>Github Name</w:t>
             </w:r>
           </w:p>
         </w:tc>
@@ -611,7 +612,7 @@
                     <w:ind w:left="0"/>
                   </w:pPr>
                   <w:r>
-                    <w:t>Transparent Material</w:t>
+                    <w:t>Created basic terrain</w:t>
                   </w:r>
                 </w:p>
               </w:tc>
@@ -647,12 +648,15 @@
                     <w:ind w:left="0"/>
                   </w:pPr>
                   <w:r>
-                    <w:t>Learned about rotating/centre of rotation for prefabs</w:t>
+                    <w:t>Made grass and road textures</w:t>
                   </w:r>
                 </w:p>
               </w:tc>
             </w:tr>
             <w:tr>
+              <w:trPr>
+                <w:trHeight w:val="60"/>
+              </w:trPr>
               <w:tc>
                 <w:tcPr>
                   <w:tcW w:w="343" w:type="dxa"/>
@@ -683,7 +687,7 @@
                     <w:ind w:left="0"/>
                   </w:pPr>
                   <w:r>
-                    <w:t>Created advanced prefab (car)</w:t>
+                    <w:t>Made mountain with winding road</w:t>
                   </w:r>
                 </w:p>
               </w:tc>
@@ -808,15 +812,7 @@
       <w:jc w:val="center"/>
     </w:pPr>
     <w:r>
-      <w:t xml:space="preserve">Game Development Tutoring | </w:t>
-    </w:r>
-    <w:proofErr w:type="spellStart"/>
-    <w:r>
-      <w:t>Openic</w:t>
-    </w:r>
-    <w:proofErr w:type="spellEnd"/>
-    <w:r>
-      <w:t xml:space="preserve"> Development © All rights reserved 2021</w:t>
+      <w:t>Game Development Tutoring | Openic Development © All rights reserved 2021</w:t>
     </w:r>
   </w:p>
 </w:ftr>

</xml_diff>